<commit_message>
small bug fixes and changes:
bugs fixed:
problems with launching the settings window after openning the right click menu
problems with the sqlite database when running from an installed version
changes:
renamed "settings window" to "main window" and changed the title to "Touchpad"
chagned the blacklist window's title to "Blacklist"
</commit_message>
<xml_diff>
--- a/New Remote Touchpad Protocol.docx
+++ b/New Remote Touchpad Protocol.docx
@@ -25,43 +25,73 @@
     </w:p>
     <w:p>
       <w:r>
-        <w:t>The connection is Bluetooth based. Before starting the first session, both devices, the PC (the server) and the smartphone (the client), should pair. The pairing should be initiated by the client.</w:t>
+        <w:t xml:space="preserve">The connection is </w:t>
+      </w:r>
+      <w:r>
+        <w:t xml:space="preserve">either </w:t>
+      </w:r>
+      <w:r>
+        <w:t>Bluetooth</w:t>
+      </w:r>
+      <w:r>
+        <w:t xml:space="preserve"> or TCP/IP</w:t>
+      </w:r>
+      <w:r>
+        <w:t xml:space="preserve"> based. Before starting the first session, both devices, the PC (the server) and the smartphone (the client), should pair. The pairing should be initiated by the client.</w:t>
       </w:r>
     </w:p>
     <w:p>
       <w:r>
-        <w:t xml:space="preserve">To pair, the client requires the server’s MAC address. This will be obtained by displaying a QR code on the computer monitor which contains the Bluetooth adapter’s serial number(MAC). The client should prompt the user to scan the QR barcode. </w:t>
+        <w:t>To pair,</w:t>
+      </w:r>
+      <w:r>
+        <w:t xml:space="preserve"> in the case of Bluetooth, </w:t>
+      </w:r>
+      <w:r>
+        <w:t>the client requires the server’s MAC address</w:t>
+      </w:r>
+      <w:r>
+        <w:t xml:space="preserve"> and in the case of TCP/IP the IP address of the server in the LAN and the port on which the server is listening</w:t>
+      </w:r>
+      <w:r>
+        <w:t>. This will be obtained by displaying a QR code on the computer monitor which contains the</w:t>
+      </w:r>
+      <w:r>
+        <w:t xml:space="preserve"> needed information</w:t>
+      </w:r>
+      <w:r>
+        <w:t xml:space="preserve">. The client should prompt the user to scan the QR barcode. </w:t>
       </w:r>
     </w:p>
     <w:p>
       <w:r>
-        <w:t xml:space="preserve">Once paired, the client should connect to the server. The MAC address for connecting the devices should be </w:t>
-      </w:r>
-      <w:r>
-        <w:t xml:space="preserve">acquired </w:t>
-      </w:r>
-      <w:r>
-        <w:t>using the same method above, or by using a saved address from a previous session or from the pairing process.</w:t>
+        <w:t>Once paired, the client should connect to the server. The</w:t>
+      </w:r>
+      <w:r>
+        <w:t xml:space="preserve"> information </w:t>
+      </w:r>
+      <w:r>
+        <w:t xml:space="preserve">for connecting the devices should be acquired using the same method above, or by </w:t>
+      </w:r>
+      <w:r>
+        <w:t>using info that was saved</w:t>
+      </w:r>
+      <w:r>
+        <w:t xml:space="preserve"> from a previous session or from the pairing process.</w:t>
       </w:r>
     </w:p>
     <w:p>
       <w:r>
-        <w:t>To check the state of the connection, both sides, should send messages at intervals</w:t>
-      </w:r>
-      <w:r>
-        <w:t xml:space="preserve"> of 5 seconds</w:t>
-      </w:r>
-      <w:r>
-        <w:t xml:space="preserve"> after which they will await a response that acknowledges the message</w:t>
-      </w:r>
-      <w:r>
-        <w:t>. The time out for the response is 5 seconds too</w:t>
-      </w:r>
-      <w:r>
-        <w:t>. This way we will find out whether the connection is alive or not.</w:t>
+        <w:t>To check the state of the connection, both sides, should send messages at intervals of 5 seconds after which they will await a response that acknowledges the message. The time out for the response is 5 seconds too. This way we will find out whether the connection is alive or not.</w:t>
       </w:r>
     </w:p>
     <w:p>
+      <w:pPr>
+        <w:rPr>
+          <w:rFonts w:hint="cs"/>
+          <w:rtl/>
+        </w:rPr>
+      </w:pPr>
       <w:r>
         <w:t>At the end of each session, the side which initiates the termination of the session should send a message that exclaims it.</w:t>
       </w:r>
@@ -72,18 +102,7 @@
       </w:r>
       <w:r>
         <w:br/>
-      </w:r>
-      <w:r>
-        <w:t xml:space="preserve">To make </w:t>
-      </w:r>
-      <w:r>
-        <w:t>our project more modular</w:t>
-      </w:r>
-      <w:r>
-        <w:t xml:space="preserve">, we have decided to split the information into two </w:t>
-      </w:r>
-      <w:r>
-        <w:t xml:space="preserve">segments, one responsible for maintaining the connection and one </w:t>
+        <w:t xml:space="preserve">To make our project more modular, we have decided to split the information into two segments, one responsible for maintaining the connection and one </w:t>
       </w:r>
       <w:proofErr w:type="gramStart"/>
       <w:r>
@@ -98,7 +117,7 @@
           <w:noProof/>
         </w:rPr>
         <w:drawing>
-          <wp:inline distT="0" distB="0" distL="0" distR="0" wp14:anchorId="41A32F74" wp14:editId="7FB96355">
+          <wp:inline distT="0" distB="0" distL="0" distR="0" wp14:anchorId="48A81348" wp14:editId="72F88753">
             <wp:extent cx="5934710" cy="1492250"/>
             <wp:effectExtent l="0" t="0" r="8890" b="0"/>
             <wp:docPr id="1" name="Picture 1"/>
@@ -149,16 +168,7 @@
     </w:p>
     <w:p>
       <w:r>
-        <w:t xml:space="preserve">The first </w:t>
-      </w:r>
-      <w:r>
-        <w:t>segment</w:t>
-      </w:r>
-      <w:r>
-        <w:t>, we will name “Message Description”, and the second, “Info”</w:t>
-      </w:r>
-      <w:r>
-        <w:t>.</w:t>
+        <w:t>The first segment, we will name “Message Description”, and the second, “Info”.</w:t>
       </w:r>
       <w:r>
         <w:br/>
@@ -332,10 +342,7 @@
           </w:tcPr>
           <w:p>
             <w:r>
-              <w:t>0</w:t>
-            </w:r>
-            <w:r>
-              <w:t xml:space="preserve"> - Mouse events code</w:t>
+              <w:t>0 - Mouse events code</w:t>
             </w:r>
           </w:p>
         </w:tc>
@@ -377,10 +384,7 @@
           </w:tcPr>
           <w:p>
             <w:r>
-              <w:t xml:space="preserve">1 – </w:t>
-            </w:r>
-            <w:r>
-              <w:t>Connectivity check request code</w:t>
+              <w:t>1 – Connectivity check request code</w:t>
             </w:r>
           </w:p>
         </w:tc>
@@ -424,16 +428,7 @@
           </w:tcPr>
           <w:p>
             <w:r>
-              <w:t xml:space="preserve">2 - </w:t>
-            </w:r>
-            <w:r>
-              <w:t xml:space="preserve">Connectivity check </w:t>
-            </w:r>
-            <w:r>
-              <w:t xml:space="preserve">acknowledgement </w:t>
-            </w:r>
-            <w:r>
-              <w:t>code</w:t>
+              <w:t>2 - Connectivity check acknowledgement code</w:t>
             </w:r>
           </w:p>
         </w:tc>
@@ -495,19 +490,7 @@
         <w:rPr>
           <w:u w:val="single"/>
         </w:rPr>
-        <w:t>Connectivity check</w:t>
-      </w:r>
-      <w:r>
-        <w:rPr>
-          <w:u w:val="single"/>
-        </w:rPr>
-        <w:t xml:space="preserve"> request</w:t>
-      </w:r>
-      <w:r>
-        <w:rPr>
-          <w:u w:val="single"/>
-        </w:rPr>
-        <w:t>:</w:t>
+        <w:t>Connectivity check request:</w:t>
       </w:r>
       <w:r>
         <w:rPr>
@@ -516,10 +499,7 @@
         <w:br/>
       </w:r>
       <w:r>
-        <w:t>Should be sent every 5 seconds.</w:t>
-      </w:r>
-      <w:r>
-        <w:t xml:space="preserve"> The sender should wait for a message code 2 response. The time out for the respond is 5 seconds.</w:t>
+        <w:t>Should be sent every 5 seconds. The sender should wait for a message code 2 response. The time out for the respond is 5 seconds.</w:t>
       </w:r>
     </w:p>
     <w:p>
@@ -527,19 +507,7 @@
         <w:rPr>
           <w:u w:val="single"/>
         </w:rPr>
-        <w:t>Connectivity check</w:t>
-      </w:r>
-      <w:r>
-        <w:rPr>
-          <w:u w:val="single"/>
-        </w:rPr>
-        <w:t xml:space="preserve"> acknowledgment</w:t>
-      </w:r>
-      <w:r>
-        <w:rPr>
-          <w:u w:val="single"/>
-        </w:rPr>
-        <w:t>:</w:t>
+        <w:t>Connectivity check acknowledgment:</w:t>
       </w:r>
       <w:r>
         <w:rPr>
@@ -548,10 +516,7 @@
         <w:br/>
       </w:r>
       <w:r>
-        <w:t xml:space="preserve">Should be sent </w:t>
-      </w:r>
-      <w:r>
-        <w:t>when message code 1 is received.</w:t>
+        <w:t>Should be sent when message code 1 is received.</w:t>
       </w:r>
     </w:p>
     <w:p>
@@ -696,9 +661,9 @@
         <w:tblLook w:val="04A0" w:firstRow="1" w:lastRow="0" w:firstColumn="1" w:lastColumn="0" w:noHBand="0" w:noVBand="1"/>
       </w:tblPr>
       <w:tblGrid>
-        <w:gridCol w:w="1518"/>
-        <w:gridCol w:w="3328"/>
-        <w:gridCol w:w="4494"/>
+        <w:gridCol w:w="1520"/>
+        <w:gridCol w:w="3336"/>
+        <w:gridCol w:w="4484"/>
       </w:tblGrid>
       <w:tr>
         <w:trPr>
@@ -868,15 +833,21 @@
               <w:rPr>
                 <w:lang w:bidi="he-IL"/>
               </w:rPr>
-              <w:t xml:space="preserve"> -</w:t>
-            </w:r>
-            <w:bookmarkStart w:id="0" w:name="_GoBack"/>
-            <w:bookmarkEnd w:id="0"/>
-            <w:r>
-              <w:rPr>
-                <w:lang w:bidi="he-IL"/>
-              </w:rPr>
-              <w:t xml:space="preserve"> Relative coordinates(these are signed values,</w:t>
+              <w:t xml:space="preserve"> - Relative coordinates</w:t>
+            </w:r>
+            <w:r>
+              <w:rPr>
+                <w:rFonts w:hint="cs"/>
+                <w:rtl/>
+                <w:lang w:bidi="he-IL"/>
+              </w:rPr>
+              <w:t xml:space="preserve"> </w:t>
+            </w:r>
+            <w:r>
+              <w:rPr>
+                <w:lang w:bidi="he-IL"/>
+              </w:rPr>
+              <w:t>(these are signed values,</w:t>
             </w:r>
             <w:r>
               <w:rPr>
@@ -982,16 +953,8 @@
               <w:rPr>
                 <w:lang w:bidi="he-IL"/>
               </w:rPr>
-              <w:t xml:space="preserve">Up/down - 0 for down, 1 for up, 2 for click (when the touchpad is just tapped we can’t describe it with button down/up, it’s a </w:t>
-            </w:r>
-            <w:proofErr w:type="gramStart"/>
-            <w:r>
-              <w:rPr>
-                <w:lang w:bidi="he-IL"/>
-              </w:rPr>
-              <w:t>click )</w:t>
-            </w:r>
-            <w:proofErr w:type="gramEnd"/>
+              <w:t>Up/down - 0 for down, 1 for up</w:t>
+            </w:r>
           </w:p>
         </w:tc>
       </w:tr>
@@ -1239,176 +1202,8 @@
       <w:r>
         <w:t xml:space="preserve"> = -35:</w:t>
       </w:r>
-      <w:r>
-        <w:br/>
-      </w:r>
-    </w:p>
-    <w:tbl>
-      <w:tblPr>
-        <w:tblStyle w:val="TableGrid"/>
-        <w:tblW w:w="0" w:type="auto"/>
-        <w:tblLook w:val="04A0" w:firstRow="1" w:lastRow="0" w:firstColumn="1" w:lastColumn="0" w:noHBand="0" w:noVBand="1"/>
-      </w:tblPr>
-      <w:tblGrid>
-        <w:gridCol w:w="2156"/>
-        <w:gridCol w:w="2143"/>
-        <w:gridCol w:w="2143"/>
-        <w:gridCol w:w="2155"/>
-      </w:tblGrid>
-      <w:tr>
-        <w:trPr>
-          <w:trHeight w:val="599"/>
-        </w:trPr>
-        <w:tc>
-          <w:tcPr>
-            <w:tcW w:w="2156" w:type="dxa"/>
-            <w:tcBorders>
-              <w:top w:val="single" w:sz="4" w:space="0" w:color="auto"/>
-              <w:left w:val="single" w:sz="4" w:space="0" w:color="auto"/>
-              <w:bottom w:val="single" w:sz="4" w:space="0" w:color="auto"/>
-              <w:right w:val="single" w:sz="4" w:space="0" w:color="auto"/>
-            </w:tcBorders>
-            <w:hideMark/>
-          </w:tcPr>
-          <w:p>
-            <w:r>
-              <w:t>Decimal (with sign)</w:t>
-            </w:r>
-          </w:p>
-        </w:tc>
-        <w:tc>
-          <w:tcPr>
-            <w:tcW w:w="2143" w:type="dxa"/>
-            <w:tcBorders>
-              <w:top w:val="single" w:sz="4" w:space="0" w:color="auto"/>
-              <w:left w:val="single" w:sz="4" w:space="0" w:color="auto"/>
-              <w:bottom w:val="single" w:sz="4" w:space="0" w:color="auto"/>
-              <w:right w:val="single" w:sz="4" w:space="0" w:color="auto"/>
-            </w:tcBorders>
-            <w:hideMark/>
-          </w:tcPr>
-          <w:p>
-            <w:r>
-              <w:t>0</w:t>
-            </w:r>
-          </w:p>
-        </w:tc>
-        <w:tc>
-          <w:tcPr>
-            <w:tcW w:w="2143" w:type="dxa"/>
-            <w:tcBorders>
-              <w:top w:val="single" w:sz="4" w:space="0" w:color="auto"/>
-              <w:left w:val="single" w:sz="4" w:space="0" w:color="auto"/>
-              <w:bottom w:val="single" w:sz="4" w:space="0" w:color="auto"/>
-              <w:right w:val="single" w:sz="4" w:space="0" w:color="auto"/>
-            </w:tcBorders>
-            <w:hideMark/>
-          </w:tcPr>
-          <w:p>
-            <w:r>
-              <w:t>50</w:t>
-            </w:r>
-          </w:p>
-        </w:tc>
-        <w:tc>
-          <w:tcPr>
-            <w:tcW w:w="2155" w:type="dxa"/>
-            <w:tcBorders>
-              <w:top w:val="single" w:sz="4" w:space="0" w:color="auto"/>
-              <w:left w:val="single" w:sz="4" w:space="0" w:color="auto"/>
-              <w:bottom w:val="single" w:sz="4" w:space="0" w:color="auto"/>
-              <w:right w:val="single" w:sz="4" w:space="0" w:color="auto"/>
-            </w:tcBorders>
-            <w:hideMark/>
-          </w:tcPr>
-          <w:p>
-            <w:r>
-              <w:t>-35(221)</w:t>
-            </w:r>
-          </w:p>
-        </w:tc>
-      </w:tr>
-      <w:tr>
-        <w:trPr>
-          <w:trHeight w:val="307"/>
-        </w:trPr>
-        <w:tc>
-          <w:tcPr>
-            <w:tcW w:w="2156" w:type="dxa"/>
-            <w:tcBorders>
-              <w:top w:val="single" w:sz="4" w:space="0" w:color="auto"/>
-              <w:left w:val="single" w:sz="4" w:space="0" w:color="auto"/>
-              <w:bottom w:val="single" w:sz="4" w:space="0" w:color="auto"/>
-              <w:right w:val="single" w:sz="4" w:space="0" w:color="auto"/>
-            </w:tcBorders>
-            <w:hideMark/>
-          </w:tcPr>
-          <w:p>
-            <w:r>
-              <w:t>Hex code</w:t>
-            </w:r>
-          </w:p>
-        </w:tc>
-        <w:tc>
-          <w:tcPr>
-            <w:tcW w:w="2143" w:type="dxa"/>
-            <w:tcBorders>
-              <w:top w:val="single" w:sz="4" w:space="0" w:color="auto"/>
-              <w:left w:val="single" w:sz="4" w:space="0" w:color="auto"/>
-              <w:bottom w:val="single" w:sz="4" w:space="0" w:color="auto"/>
-              <w:right w:val="single" w:sz="4" w:space="0" w:color="auto"/>
-            </w:tcBorders>
-            <w:hideMark/>
-          </w:tcPr>
-          <w:p>
-            <w:r>
-              <w:t>0x00</w:t>
-            </w:r>
-          </w:p>
-        </w:tc>
-        <w:tc>
-          <w:tcPr>
-            <w:tcW w:w="2143" w:type="dxa"/>
-            <w:tcBorders>
-              <w:top w:val="single" w:sz="4" w:space="0" w:color="auto"/>
-              <w:left w:val="single" w:sz="4" w:space="0" w:color="auto"/>
-              <w:bottom w:val="single" w:sz="4" w:space="0" w:color="auto"/>
-              <w:right w:val="single" w:sz="4" w:space="0" w:color="auto"/>
-            </w:tcBorders>
-            <w:hideMark/>
-          </w:tcPr>
-          <w:p>
-            <w:r>
-              <w:t>0x32</w:t>
-            </w:r>
-          </w:p>
-        </w:tc>
-        <w:tc>
-          <w:tcPr>
-            <w:tcW w:w="2155" w:type="dxa"/>
-            <w:tcBorders>
-              <w:top w:val="single" w:sz="4" w:space="0" w:color="auto"/>
-              <w:left w:val="single" w:sz="4" w:space="0" w:color="auto"/>
-              <w:bottom w:val="single" w:sz="4" w:space="0" w:color="auto"/>
-              <w:right w:val="single" w:sz="4" w:space="0" w:color="auto"/>
-            </w:tcBorders>
-            <w:hideMark/>
-          </w:tcPr>
-          <w:p>
-            <w:r>
-              <w:t>0xDD</w:t>
-            </w:r>
-          </w:p>
-        </w:tc>
-      </w:tr>
-    </w:tbl>
-    <w:p/>
-    <w:p/>
-    <w:p/>
-    <w:p>
-      <w:r>
-        <w:t xml:space="preserve"> </w:t>
-      </w:r>
+      <w:bookmarkStart w:id="0" w:name="_GoBack"/>
+      <w:bookmarkEnd w:id="0"/>
     </w:p>
     <w:sectPr>
       <w:pgSz w:w="12240" w:h="15840"/>
@@ -1537,15 +1332,6 @@
   </w:abstractNum>
   <w:num w:numId="1">
     <w:abstractNumId w:val="0"/>
-    <w:lvlOverride w:ilvl="0"/>
-    <w:lvlOverride w:ilvl="1"/>
-    <w:lvlOverride w:ilvl="2"/>
-    <w:lvlOverride w:ilvl="3"/>
-    <w:lvlOverride w:ilvl="4"/>
-    <w:lvlOverride w:ilvl="5"/>
-    <w:lvlOverride w:ilvl="6"/>
-    <w:lvlOverride w:ilvl="7"/>
-    <w:lvlOverride w:ilvl="8"/>
   </w:num>
 </w:numbering>
 </file>
@@ -1947,10 +1733,12 @@
   <w:style w:type="paragraph" w:default="1" w:styleId="Normal">
     <w:name w:val="Normal"/>
     <w:qFormat/>
+    <w:rsid w:val="00AD75A6"/>
   </w:style>
   <w:style w:type="character" w:default="1" w:styleId="DefaultParagraphFont">
     <w:name w:val="Default Paragraph Font"/>
     <w:uiPriority w:val="1"/>
+    <w:semiHidden/>
     <w:unhideWhenUsed/>
   </w:style>
   <w:style w:type="table" w:default="1" w:styleId="TableNormal">

</xml_diff>